<commit_message>
Refined spatial and monthly analysis Rmd scripts. Added new script to show summary stats of different regional groupings.
</commit_message>
<xml_diff>
--- a/Analysis/all_x_single-y-box.docx
+++ b/Analysis/all_x_single-y-box.docx
@@ -30,7 +30,79 @@
         <w:rPr>
           <w:rStyle w:val="VerbatimChar"/>
         </w:rPr>
-        <w:t xml:space="preserve">## Warning: package 'gdata' was built under R version 3.3.3</w:t>
+        <w:t xml:space="preserve">## gdata: Unable to locate valid perl interpreter</w:t>
+      </w:r>
+      <w:r>
+        <w:br w:type="textWrapping"/>
+      </w:r>
+      <w:r>
+        <w:rPr>
+          <w:rStyle w:val="VerbatimChar"/>
+        </w:rPr>
+        <w:t xml:space="preserve">## gdata: </w:t>
+      </w:r>
+      <w:r>
+        <w:br w:type="textWrapping"/>
+      </w:r>
+      <w:r>
+        <w:rPr>
+          <w:rStyle w:val="VerbatimChar"/>
+        </w:rPr>
+        <w:t xml:space="preserve">## gdata: read.xls() will be unable to read Excel XLS and XLSX files</w:t>
+      </w:r>
+      <w:r>
+        <w:br w:type="textWrapping"/>
+      </w:r>
+      <w:r>
+        <w:rPr>
+          <w:rStyle w:val="VerbatimChar"/>
+        </w:rPr>
+        <w:t xml:space="preserve">## gdata: unless the 'perl=' argument is used to specify the location</w:t>
+      </w:r>
+      <w:r>
+        <w:br w:type="textWrapping"/>
+      </w:r>
+      <w:r>
+        <w:rPr>
+          <w:rStyle w:val="VerbatimChar"/>
+        </w:rPr>
+        <w:t xml:space="preserve">## gdata: of a valid perl intrpreter.</w:t>
+      </w:r>
+      <w:r>
+        <w:br w:type="textWrapping"/>
+      </w:r>
+      <w:r>
+        <w:rPr>
+          <w:rStyle w:val="VerbatimChar"/>
+        </w:rPr>
+        <w:t xml:space="preserve">## gdata: </w:t>
+      </w:r>
+      <w:r>
+        <w:br w:type="textWrapping"/>
+      </w:r>
+      <w:r>
+        <w:rPr>
+          <w:rStyle w:val="VerbatimChar"/>
+        </w:rPr>
+        <w:t xml:space="preserve">## gdata: (To avoid display of this message in the future, please</w:t>
+      </w:r>
+      <w:r>
+        <w:br w:type="textWrapping"/>
+      </w:r>
+      <w:r>
+        <w:rPr>
+          <w:rStyle w:val="VerbatimChar"/>
+        </w:rPr>
+        <w:t xml:space="preserve">## gdata: ensure perl is installed and available on the executable</w:t>
+      </w:r>
+      <w:r>
+        <w:br w:type="textWrapping"/>
+      </w:r>
+      <w:r>
+        <w:rPr>
+          <w:rStyle w:val="VerbatimChar"/>
+        </w:rPr>
+        <w:t xml:space="preserve">## gdata: search path.)</w:t>
       </w:r>
     </w:p>
     <w:p>
@@ -41,7 +113,7 @@
         <w:rPr>
           <w:rStyle w:val="VerbatimChar"/>
         </w:rPr>
-        <w:t xml:space="preserve">## gdata: Unable to locate valid perl interpreter</w:t>
+        <w:t xml:space="preserve">## gdata: Unable to load perl libaries needed by read.xls()</w:t>
       </w:r>
       <w:r>
         <w:br w:type="textWrapping"/>
@@ -50,70 +122,7 @@
         <w:rPr>
           <w:rStyle w:val="VerbatimChar"/>
         </w:rPr>
-        <w:t xml:space="preserve">## gdata: </w:t>
-      </w:r>
-      <w:r>
-        <w:br w:type="textWrapping"/>
-      </w:r>
-      <w:r>
-        <w:rPr>
-          <w:rStyle w:val="VerbatimChar"/>
-        </w:rPr>
-        <w:t xml:space="preserve">## gdata: read.xls() will be unable to read Excel XLS and XLSX files</w:t>
-      </w:r>
-      <w:r>
-        <w:br w:type="textWrapping"/>
-      </w:r>
-      <w:r>
-        <w:rPr>
-          <w:rStyle w:val="VerbatimChar"/>
-        </w:rPr>
-        <w:t xml:space="preserve">## gdata: unless the 'perl=' argument is used to specify the location</w:t>
-      </w:r>
-      <w:r>
-        <w:br w:type="textWrapping"/>
-      </w:r>
-      <w:r>
-        <w:rPr>
-          <w:rStyle w:val="VerbatimChar"/>
-        </w:rPr>
-        <w:t xml:space="preserve">## gdata: of a valid perl intrpreter.</w:t>
-      </w:r>
-      <w:r>
-        <w:br w:type="textWrapping"/>
-      </w:r>
-      <w:r>
-        <w:rPr>
-          <w:rStyle w:val="VerbatimChar"/>
-        </w:rPr>
-        <w:t xml:space="preserve">## gdata: </w:t>
-      </w:r>
-      <w:r>
-        <w:br w:type="textWrapping"/>
-      </w:r>
-      <w:r>
-        <w:rPr>
-          <w:rStyle w:val="VerbatimChar"/>
-        </w:rPr>
-        <w:t xml:space="preserve">## gdata: (To avoid display of this message in the future, please</w:t>
-      </w:r>
-      <w:r>
-        <w:br w:type="textWrapping"/>
-      </w:r>
-      <w:r>
-        <w:rPr>
-          <w:rStyle w:val="VerbatimChar"/>
-        </w:rPr>
-        <w:t xml:space="preserve">## gdata: ensure perl is installed and available on the executable</w:t>
-      </w:r>
-      <w:r>
-        <w:br w:type="textWrapping"/>
-      </w:r>
-      <w:r>
-        <w:rPr>
-          <w:rStyle w:val="VerbatimChar"/>
-        </w:rPr>
-        <w:t xml:space="preserve">## gdata: search path.)</w:t>
+        <w:t xml:space="preserve">## gdata: to support 'XLX' (Excel 97-2004) files.</w:t>
       </w:r>
     </w:p>
     <w:p>
@@ -124,16 +133,7 @@
         <w:rPr>
           <w:rStyle w:val="VerbatimChar"/>
         </w:rPr>
-        <w:t xml:space="preserve">## gdata: Unable to load perl libaries needed by read.xls()</w:t>
-      </w:r>
-      <w:r>
-        <w:br w:type="textWrapping"/>
-      </w:r>
-      <w:r>
-        <w:rPr>
-          <w:rStyle w:val="VerbatimChar"/>
-        </w:rPr>
-        <w:t xml:space="preserve">## gdata: to support 'XLX' (Excel 97-2004) files.</w:t>
+        <w:t xml:space="preserve">## </w:t>
       </w:r>
     </w:p>
     <w:p>
@@ -144,7 +144,16 @@
         <w:rPr>
           <w:rStyle w:val="VerbatimChar"/>
         </w:rPr>
-        <w:t xml:space="preserve">## </w:t>
+        <w:t xml:space="preserve">## gdata: Unable to load perl libaries needed by read.xls()</w:t>
+      </w:r>
+      <w:r>
+        <w:br w:type="textWrapping"/>
+      </w:r>
+      <w:r>
+        <w:rPr>
+          <w:rStyle w:val="VerbatimChar"/>
+        </w:rPr>
+        <w:t xml:space="preserve">## gdata: to support 'XLSX' (Excel 2007+) files.</w:t>
       </w:r>
     </w:p>
     <w:p>
@@ -155,16 +164,7 @@
         <w:rPr>
           <w:rStyle w:val="VerbatimChar"/>
         </w:rPr>
-        <w:t xml:space="preserve">## gdata: Unable to load perl libaries needed by read.xls()</w:t>
-      </w:r>
-      <w:r>
-        <w:br w:type="textWrapping"/>
-      </w:r>
-      <w:r>
-        <w:rPr>
-          <w:rStyle w:val="VerbatimChar"/>
-        </w:rPr>
-        <w:t xml:space="preserve">## gdata: to support 'XLSX' (Excel 2007+) files.</w:t>
+        <w:t xml:space="preserve">## </w:t>
       </w:r>
     </w:p>
     <w:p>
@@ -175,7 +175,25 @@
         <w:rPr>
           <w:rStyle w:val="VerbatimChar"/>
         </w:rPr>
-        <w:t xml:space="preserve">## </w:t>
+        <w:t xml:space="preserve">## gdata: Run the function 'installXLSXsupport()'</w:t>
+      </w:r>
+      <w:r>
+        <w:br w:type="textWrapping"/>
+      </w:r>
+      <w:r>
+        <w:rPr>
+          <w:rStyle w:val="VerbatimChar"/>
+        </w:rPr>
+        <w:t xml:space="preserve">## gdata: to automatically download and install the perl</w:t>
+      </w:r>
+      <w:r>
+        <w:br w:type="textWrapping"/>
+      </w:r>
+      <w:r>
+        <w:rPr>
+          <w:rStyle w:val="VerbatimChar"/>
+        </w:rPr>
+        <w:t xml:space="preserve">## gdata: libaries needed to support Excel XLS and XLSX formats.</w:t>
       </w:r>
     </w:p>
     <w:p>
@@ -186,7 +204,7 @@
         <w:rPr>
           <w:rStyle w:val="VerbatimChar"/>
         </w:rPr>
-        <w:t xml:space="preserve">## gdata: Run the function 'installXLSXsupport()'</w:t>
+        <w:t xml:space="preserve">## </w:t>
       </w:r>
       <w:r>
         <w:br w:type="textWrapping"/>
@@ -195,16 +213,7 @@
         <w:rPr>
           <w:rStyle w:val="VerbatimChar"/>
         </w:rPr>
-        <w:t xml:space="preserve">## gdata: to automatically download and install the perl</w:t>
-      </w:r>
-      <w:r>
-        <w:br w:type="textWrapping"/>
-      </w:r>
-      <w:r>
-        <w:rPr>
-          <w:rStyle w:val="VerbatimChar"/>
-        </w:rPr>
-        <w:t xml:space="preserve">## gdata: libaries needed to support Excel XLS and XLSX formats.</w:t>
+        <w:t xml:space="preserve">## Attaching package: 'gdata'</w:t>
       </w:r>
     </w:p>
     <w:p>
@@ -215,6 +224,15 @@
         <w:rPr>
           <w:rStyle w:val="VerbatimChar"/>
         </w:rPr>
+        <w:t xml:space="preserve">## The following object is masked from 'package:stats':</w:t>
+      </w:r>
+      <w:r>
+        <w:br w:type="textWrapping"/>
+      </w:r>
+      <w:r>
+        <w:rPr>
+          <w:rStyle w:val="VerbatimChar"/>
+        </w:rPr>
         <w:t xml:space="preserve">## </w:t>
       </w:r>
       <w:r>
@@ -224,7 +242,7 @@
         <w:rPr>
           <w:rStyle w:val="VerbatimChar"/>
         </w:rPr>
-        <w:t xml:space="preserve">## Attaching package: 'gdata'</w:t>
+        <w:t xml:space="preserve">##     nobs</w:t>
       </w:r>
     </w:p>
     <w:p>
@@ -235,7 +253,7 @@
         <w:rPr>
           <w:rStyle w:val="VerbatimChar"/>
         </w:rPr>
-        <w:t xml:space="preserve">## The following object is masked from 'package:stats':</w:t>
+        <w:t xml:space="preserve">## The following object is masked from 'package:utils':</w:t>
       </w:r>
       <w:r>
         <w:br w:type="textWrapping"/>
@@ -253,7 +271,7 @@
         <w:rPr>
           <w:rStyle w:val="VerbatimChar"/>
         </w:rPr>
-        <w:t xml:space="preserve">##     nobs</w:t>
+        <w:t xml:space="preserve">##     object.size</w:t>
       </w:r>
     </w:p>
     <w:p>
@@ -264,7 +282,7 @@
         <w:rPr>
           <w:rStyle w:val="VerbatimChar"/>
         </w:rPr>
-        <w:t xml:space="preserve">## The following object is masked from 'package:utils':</w:t>
+        <w:t xml:space="preserve">## The following object is masked from 'package:base':</w:t>
       </w:r>
       <w:r>
         <w:br w:type="textWrapping"/>
@@ -282,7 +300,7 @@
         <w:rPr>
           <w:rStyle w:val="VerbatimChar"/>
         </w:rPr>
-        <w:t xml:space="preserve">##     object.size</w:t>
+        <w:t xml:space="preserve">##     startsWith</w:t>
       </w:r>
     </w:p>
     <w:p>
@@ -293,36 +311,7 @@
         <w:rPr>
           <w:rStyle w:val="VerbatimChar"/>
         </w:rPr>
-        <w:t xml:space="preserve">## The following object is masked from 'package:base':</w:t>
-      </w:r>
-      <w:r>
-        <w:br w:type="textWrapping"/>
-      </w:r>
-      <w:r>
-        <w:rPr>
-          <w:rStyle w:val="VerbatimChar"/>
-        </w:rPr>
-        <w:t xml:space="preserve">## </w:t>
-      </w:r>
-      <w:r>
-        <w:br w:type="textWrapping"/>
-      </w:r>
-      <w:r>
-        <w:rPr>
-          <w:rStyle w:val="VerbatimChar"/>
-        </w:rPr>
-        <w:t xml:space="preserve">##     startsWith</w:t>
-      </w:r>
-    </w:p>
-    <w:p>
-      <w:pPr>
-        <w:pStyle w:val="SourceCode"/>
-      </w:pPr>
-      <w:r>
-        <w:rPr>
-          <w:rStyle w:val="VerbatimChar"/>
-        </w:rPr>
-        <w:t xml:space="preserve">## [1] "Using URI:  http://deq1.bse.vt.edu/d.dh/export_elf_statistics/fe_quantreg/active/full/aqbio_nt_total/species/0.8/max/0/530/nhd_huc8/"</w:t>
+        <w:t xml:space="preserve">## [1] "Using URI:  http://deq1.bse.vt.edu/d.dh/export_elf_statistics/fe_quantreg_pwit/active/full/aqbio_nt_darter/species/0.8/max/all/1300/nhd_huc8/all/monthly-1300"</w:t>
       </w:r>
     </w:p>
     <w:p>
@@ -334,7 +323,7 @@
           <wp:inline>
             <wp:extent cx="4620126" cy="3696101"/>
             <wp:effectExtent b="0" l="0" r="0" t="0"/>
-            <wp:docPr descr="" id="1" name="Picture"/>
+            <wp:docPr descr="" title="" id="1" name="Picture"/>
             <a:graphic>
               <a:graphicData uri="http://schemas.openxmlformats.org/drawingml/2006/picture">
                 <pic:pic>
@@ -387,7 +376,7 @@
         <w:t xml:space="preserve"> </w:t>
       </w:r>
       <w:r>
-        <w:t xml:space="preserve">* Metric: aqbio_nt_total</w:t>
+        <w:t xml:space="preserve">* Metric: aqbio_nt_darter</w:t>
       </w:r>
       <w:r>
         <w:t xml:space="preserve"> </w:t>
@@ -399,7 +388,7 @@
         <w:t xml:space="preserve"> </w:t>
       </w:r>
       <w:r>
-        <w:t xml:space="preserve">* Analysis Type: fe_quantreg</w:t>
+        <w:t xml:space="preserve">* Analysis Type: fe_quantreg_pwit</w:t>
       </w:r>
       <w:r>
         <w:t xml:space="preserve"> </w:t>
@@ -415,7 +404,7 @@
           <wp:inline>
             <wp:extent cx="2772075" cy="3696101"/>
             <wp:effectExtent b="0" l="0" r="0" t="0"/>
-            <wp:docPr descr="" id="1" name="Picture"/>
+            <wp:docPr descr="" title="" id="1" name="Picture"/>
             <a:graphic>
               <a:graphicData uri="http://schemas.openxmlformats.org/drawingml/2006/picture">
                 <pic:pic>
@@ -457,7 +446,7 @@
           <wp:inline>
             <wp:extent cx="2772075" cy="3696101"/>
             <wp:effectExtent b="0" l="0" r="0" t="0"/>
-            <wp:docPr descr="" id="1" name="Picture"/>
+            <wp:docPr descr="" title="" id="1" name="Picture"/>
             <a:graphic>
               <a:graphicData uri="http://schemas.openxmlformats.org/drawingml/2006/picture">
                 <pic:pic>
@@ -499,7 +488,7 @@
           <wp:inline>
             <wp:extent cx="2772075" cy="3696101"/>
             <wp:effectExtent b="0" l="0" r="0" t="0"/>
-            <wp:docPr descr="" id="1" name="Picture"/>
+            <wp:docPr descr="" title="" id="1" name="Picture"/>
             <a:graphic>
               <a:graphicData uri="http://schemas.openxmlformats.org/drawingml/2006/picture">
                 <pic:pic>
@@ -541,7 +530,7 @@
           <wp:inline>
             <wp:extent cx="2772075" cy="3696101"/>
             <wp:effectExtent b="0" l="0" r="0" t="0"/>
-            <wp:docPr descr="" id="1" name="Picture"/>
+            <wp:docPr descr="" title="" id="1" name="Picture"/>
             <a:graphic>
               <a:graphicData uri="http://schemas.openxmlformats.org/drawingml/2006/picture">
                 <pic:pic>
@@ -583,7 +572,7 @@
           <wp:inline>
             <wp:extent cx="2772075" cy="3696101"/>
             <wp:effectExtent b="0" l="0" r="0" t="0"/>
-            <wp:docPr descr="" id="1" name="Picture"/>
+            <wp:docPr descr="" title="" id="1" name="Picture"/>
             <a:graphic>
               <a:graphicData uri="http://schemas.openxmlformats.org/drawingml/2006/picture">
                 <pic:pic>
@@ -625,7 +614,7 @@
           <wp:inline>
             <wp:extent cx="2772075" cy="3696101"/>
             <wp:effectExtent b="0" l="0" r="0" t="0"/>
-            <wp:docPr descr="" id="1" name="Picture"/>
+            <wp:docPr descr="" title="" id="1" name="Picture"/>
             <a:graphic>
               <a:graphicData uri="http://schemas.openxmlformats.org/drawingml/2006/picture">
                 <pic:pic>
@@ -667,7 +656,7 @@
           <wp:inline>
             <wp:extent cx="2772075" cy="3696101"/>
             <wp:effectExtent b="0" l="0" r="0" t="0"/>
-            <wp:docPr descr="" id="1" name="Picture"/>
+            <wp:docPr descr="" title="" id="1" name="Picture"/>
             <a:graphic>
               <a:graphicData uri="http://schemas.openxmlformats.org/drawingml/2006/picture">
                 <pic:pic>
@@ -709,7 +698,7 @@
           <wp:inline>
             <wp:extent cx="2772075" cy="3696101"/>
             <wp:effectExtent b="0" l="0" r="0" t="0"/>
-            <wp:docPr descr="" id="1" name="Picture"/>
+            <wp:docPr descr="" title="" id="1" name="Picture"/>
             <a:graphic>
               <a:graphicData uri="http://schemas.openxmlformats.org/drawingml/2006/picture">
                 <pic:pic>
@@ -751,7 +740,7 @@
           <wp:inline>
             <wp:extent cx="2772075" cy="3696101"/>
             <wp:effectExtent b="0" l="0" r="0" t="0"/>
-            <wp:docPr descr="" id="1" name="Picture"/>
+            <wp:docPr descr="" title="" id="1" name="Picture"/>
             <a:graphic>
               <a:graphicData uri="http://schemas.openxmlformats.org/drawingml/2006/picture">
                 <pic:pic>
@@ -793,7 +782,7 @@
           <wp:inline>
             <wp:extent cx="2772075" cy="3696101"/>
             <wp:effectExtent b="0" l="0" r="0" t="0"/>
-            <wp:docPr descr="" id="1" name="Picture"/>
+            <wp:docPr descr="" title="" id="1" name="Picture"/>
             <a:graphic>
               <a:graphicData uri="http://schemas.openxmlformats.org/drawingml/2006/picture">
                 <pic:pic>
@@ -835,7 +824,7 @@
           <wp:inline>
             <wp:extent cx="2772075" cy="3696101"/>
             <wp:effectExtent b="0" l="0" r="0" t="0"/>
-            <wp:docPr descr="" id="1" name="Picture"/>
+            <wp:docPr descr="" title="" id="1" name="Picture"/>
             <a:graphic>
               <a:graphicData uri="http://schemas.openxmlformats.org/drawingml/2006/picture">
                 <pic:pic>
@@ -877,7 +866,7 @@
           <wp:inline>
             <wp:extent cx="2772075" cy="3696101"/>
             <wp:effectExtent b="0" l="0" r="0" t="0"/>
-            <wp:docPr descr="" id="1" name="Picture"/>
+            <wp:docPr descr="" title="" id="1" name="Picture"/>
             <a:graphic>
               <a:graphicData uri="http://schemas.openxmlformats.org/drawingml/2006/picture">
                 <pic:pic>
@@ -919,7 +908,7 @@
           <wp:inline>
             <wp:extent cx="2772075" cy="3696101"/>
             <wp:effectExtent b="0" l="0" r="0" t="0"/>
-            <wp:docPr descr="" id="1" name="Picture"/>
+            <wp:docPr descr="" title="" id="1" name="Picture"/>
             <a:graphic>
               <a:graphicData uri="http://schemas.openxmlformats.org/drawingml/2006/picture">
                 <pic:pic>
@@ -961,7 +950,7 @@
           <wp:inline>
             <wp:extent cx="2772075" cy="3696101"/>
             <wp:effectExtent b="0" l="0" r="0" t="0"/>
-            <wp:docPr descr="" id="1" name="Picture"/>
+            <wp:docPr descr="" title="" id="1" name="Picture"/>
             <a:graphic>
               <a:graphicData uri="http://schemas.openxmlformats.org/drawingml/2006/picture">
                 <pic:pic>
@@ -1003,7 +992,7 @@
           <wp:inline>
             <wp:extent cx="2772075" cy="3696101"/>
             <wp:effectExtent b="0" l="0" r="0" t="0"/>
-            <wp:docPr descr="" id="1" name="Picture"/>
+            <wp:docPr descr="" title="" id="1" name="Picture"/>
             <a:graphic>
               <a:graphicData uri="http://schemas.openxmlformats.org/drawingml/2006/picture">
                 <pic:pic>
@@ -1045,7 +1034,7 @@
           <wp:inline>
             <wp:extent cx="2772075" cy="3696101"/>
             <wp:effectExtent b="0" l="0" r="0" t="0"/>
-            <wp:docPr descr="" id="1" name="Picture"/>
+            <wp:docPr descr="" title="" id="1" name="Picture"/>
             <a:graphic>
               <a:graphicData uri="http://schemas.openxmlformats.org/drawingml/2006/picture">
                 <pic:pic>
@@ -1082,972 +1071,6 @@
           </wp:inline>
         </w:drawing>
       </w:r>
-      <w:r>
-        <w:drawing>
-          <wp:inline>
-            <wp:extent cx="2772075" cy="3696101"/>
-            <wp:effectExtent b="0" l="0" r="0" t="0"/>
-            <wp:docPr descr="" id="1" name="Picture"/>
-            <a:graphic>
-              <a:graphicData uri="http://schemas.openxmlformats.org/drawingml/2006/picture">
-                <pic:pic>
-                  <pic:nvPicPr>
-                    <pic:cNvPr descr="all_x_single-y-box_files/figure-docx/unnamed-chunk-2-17.png" id="0" name="Picture"/>
-                    <pic:cNvPicPr>
-                      <a:picLocks noChangeArrowheads="1" noChangeAspect="1"/>
-                    </pic:cNvPicPr>
-                  </pic:nvPicPr>
-                  <pic:blipFill>
-                    <a:blip r:embed="rId38"/>
-                    <a:stretch>
-                      <a:fillRect/>
-                    </a:stretch>
-                  </pic:blipFill>
-                  <pic:spPr bwMode="auto">
-                    <a:xfrm>
-                      <a:off x="0" y="0"/>
-                      <a:ext cx="2772075" cy="3696101"/>
-                    </a:xfrm>
-                    <a:prstGeom prst="rect">
-                      <a:avLst/>
-                    </a:prstGeom>
-                    <a:noFill/>
-                    <a:ln w="9525">
-                      <a:noFill/>
-                      <a:headEnd/>
-                      <a:tailEnd/>
-                    </a:ln>
-                  </pic:spPr>
-                </pic:pic>
-              </a:graphicData>
-            </a:graphic>
-          </wp:inline>
-        </w:drawing>
-      </w:r>
-      <w:r>
-        <w:drawing>
-          <wp:inline>
-            <wp:extent cx="2772075" cy="3696101"/>
-            <wp:effectExtent b="0" l="0" r="0" t="0"/>
-            <wp:docPr descr="" id="1" name="Picture"/>
-            <a:graphic>
-              <a:graphicData uri="http://schemas.openxmlformats.org/drawingml/2006/picture">
-                <pic:pic>
-                  <pic:nvPicPr>
-                    <pic:cNvPr descr="all_x_single-y-box_files/figure-docx/unnamed-chunk-2-18.png" id="0" name="Picture"/>
-                    <pic:cNvPicPr>
-                      <a:picLocks noChangeArrowheads="1" noChangeAspect="1"/>
-                    </pic:cNvPicPr>
-                  </pic:nvPicPr>
-                  <pic:blipFill>
-                    <a:blip r:embed="rId39"/>
-                    <a:stretch>
-                      <a:fillRect/>
-                    </a:stretch>
-                  </pic:blipFill>
-                  <pic:spPr bwMode="auto">
-                    <a:xfrm>
-                      <a:off x="0" y="0"/>
-                      <a:ext cx="2772075" cy="3696101"/>
-                    </a:xfrm>
-                    <a:prstGeom prst="rect">
-                      <a:avLst/>
-                    </a:prstGeom>
-                    <a:noFill/>
-                    <a:ln w="9525">
-                      <a:noFill/>
-                      <a:headEnd/>
-                      <a:tailEnd/>
-                    </a:ln>
-                  </pic:spPr>
-                </pic:pic>
-              </a:graphicData>
-            </a:graphic>
-          </wp:inline>
-        </w:drawing>
-      </w:r>
-      <w:r>
-        <w:drawing>
-          <wp:inline>
-            <wp:extent cx="2772075" cy="3696101"/>
-            <wp:effectExtent b="0" l="0" r="0" t="0"/>
-            <wp:docPr descr="" id="1" name="Picture"/>
-            <a:graphic>
-              <a:graphicData uri="http://schemas.openxmlformats.org/drawingml/2006/picture">
-                <pic:pic>
-                  <pic:nvPicPr>
-                    <pic:cNvPr descr="all_x_single-y-box_files/figure-docx/unnamed-chunk-2-19.png" id="0" name="Picture"/>
-                    <pic:cNvPicPr>
-                      <a:picLocks noChangeArrowheads="1" noChangeAspect="1"/>
-                    </pic:cNvPicPr>
-                  </pic:nvPicPr>
-                  <pic:blipFill>
-                    <a:blip r:embed="rId40"/>
-                    <a:stretch>
-                      <a:fillRect/>
-                    </a:stretch>
-                  </pic:blipFill>
-                  <pic:spPr bwMode="auto">
-                    <a:xfrm>
-                      <a:off x="0" y="0"/>
-                      <a:ext cx="2772075" cy="3696101"/>
-                    </a:xfrm>
-                    <a:prstGeom prst="rect">
-                      <a:avLst/>
-                    </a:prstGeom>
-                    <a:noFill/>
-                    <a:ln w="9525">
-                      <a:noFill/>
-                      <a:headEnd/>
-                      <a:tailEnd/>
-                    </a:ln>
-                  </pic:spPr>
-                </pic:pic>
-              </a:graphicData>
-            </a:graphic>
-          </wp:inline>
-        </w:drawing>
-      </w:r>
-      <w:r>
-        <w:drawing>
-          <wp:inline>
-            <wp:extent cx="2772075" cy="3696101"/>
-            <wp:effectExtent b="0" l="0" r="0" t="0"/>
-            <wp:docPr descr="" id="1" name="Picture"/>
-            <a:graphic>
-              <a:graphicData uri="http://schemas.openxmlformats.org/drawingml/2006/picture">
-                <pic:pic>
-                  <pic:nvPicPr>
-                    <pic:cNvPr descr="all_x_single-y-box_files/figure-docx/unnamed-chunk-2-20.png" id="0" name="Picture"/>
-                    <pic:cNvPicPr>
-                      <a:picLocks noChangeArrowheads="1" noChangeAspect="1"/>
-                    </pic:cNvPicPr>
-                  </pic:nvPicPr>
-                  <pic:blipFill>
-                    <a:blip r:embed="rId41"/>
-                    <a:stretch>
-                      <a:fillRect/>
-                    </a:stretch>
-                  </pic:blipFill>
-                  <pic:spPr bwMode="auto">
-                    <a:xfrm>
-                      <a:off x="0" y="0"/>
-                      <a:ext cx="2772075" cy="3696101"/>
-                    </a:xfrm>
-                    <a:prstGeom prst="rect">
-                      <a:avLst/>
-                    </a:prstGeom>
-                    <a:noFill/>
-                    <a:ln w="9525">
-                      <a:noFill/>
-                      <a:headEnd/>
-                      <a:tailEnd/>
-                    </a:ln>
-                  </pic:spPr>
-                </pic:pic>
-              </a:graphicData>
-            </a:graphic>
-          </wp:inline>
-        </w:drawing>
-      </w:r>
-      <w:r>
-        <w:drawing>
-          <wp:inline>
-            <wp:extent cx="2772075" cy="3696101"/>
-            <wp:effectExtent b="0" l="0" r="0" t="0"/>
-            <wp:docPr descr="" id="1" name="Picture"/>
-            <a:graphic>
-              <a:graphicData uri="http://schemas.openxmlformats.org/drawingml/2006/picture">
-                <pic:pic>
-                  <pic:nvPicPr>
-                    <pic:cNvPr descr="all_x_single-y-box_files/figure-docx/unnamed-chunk-2-21.png" id="0" name="Picture"/>
-                    <pic:cNvPicPr>
-                      <a:picLocks noChangeArrowheads="1" noChangeAspect="1"/>
-                    </pic:cNvPicPr>
-                  </pic:nvPicPr>
-                  <pic:blipFill>
-                    <a:blip r:embed="rId42"/>
-                    <a:stretch>
-                      <a:fillRect/>
-                    </a:stretch>
-                  </pic:blipFill>
-                  <pic:spPr bwMode="auto">
-                    <a:xfrm>
-                      <a:off x="0" y="0"/>
-                      <a:ext cx="2772075" cy="3696101"/>
-                    </a:xfrm>
-                    <a:prstGeom prst="rect">
-                      <a:avLst/>
-                    </a:prstGeom>
-                    <a:noFill/>
-                    <a:ln w="9525">
-                      <a:noFill/>
-                      <a:headEnd/>
-                      <a:tailEnd/>
-                    </a:ln>
-                  </pic:spPr>
-                </pic:pic>
-              </a:graphicData>
-            </a:graphic>
-          </wp:inline>
-        </w:drawing>
-      </w:r>
-      <w:r>
-        <w:drawing>
-          <wp:inline>
-            <wp:extent cx="2772075" cy="3696101"/>
-            <wp:effectExtent b="0" l="0" r="0" t="0"/>
-            <wp:docPr descr="" id="1" name="Picture"/>
-            <a:graphic>
-              <a:graphicData uri="http://schemas.openxmlformats.org/drawingml/2006/picture">
-                <pic:pic>
-                  <pic:nvPicPr>
-                    <pic:cNvPr descr="all_x_single-y-box_files/figure-docx/unnamed-chunk-2-22.png" id="0" name="Picture"/>
-                    <pic:cNvPicPr>
-                      <a:picLocks noChangeArrowheads="1" noChangeAspect="1"/>
-                    </pic:cNvPicPr>
-                  </pic:nvPicPr>
-                  <pic:blipFill>
-                    <a:blip r:embed="rId43"/>
-                    <a:stretch>
-                      <a:fillRect/>
-                    </a:stretch>
-                  </pic:blipFill>
-                  <pic:spPr bwMode="auto">
-                    <a:xfrm>
-                      <a:off x="0" y="0"/>
-                      <a:ext cx="2772075" cy="3696101"/>
-                    </a:xfrm>
-                    <a:prstGeom prst="rect">
-                      <a:avLst/>
-                    </a:prstGeom>
-                    <a:noFill/>
-                    <a:ln w="9525">
-                      <a:noFill/>
-                      <a:headEnd/>
-                      <a:tailEnd/>
-                    </a:ln>
-                  </pic:spPr>
-                </pic:pic>
-              </a:graphicData>
-            </a:graphic>
-          </wp:inline>
-        </w:drawing>
-      </w:r>
-      <w:r>
-        <w:drawing>
-          <wp:inline>
-            <wp:extent cx="2772075" cy="3696101"/>
-            <wp:effectExtent b="0" l="0" r="0" t="0"/>
-            <wp:docPr descr="" id="1" name="Picture"/>
-            <a:graphic>
-              <a:graphicData uri="http://schemas.openxmlformats.org/drawingml/2006/picture">
-                <pic:pic>
-                  <pic:nvPicPr>
-                    <pic:cNvPr descr="all_x_single-y-box_files/figure-docx/unnamed-chunk-2-23.png" id="0" name="Picture"/>
-                    <pic:cNvPicPr>
-                      <a:picLocks noChangeArrowheads="1" noChangeAspect="1"/>
-                    </pic:cNvPicPr>
-                  </pic:nvPicPr>
-                  <pic:blipFill>
-                    <a:blip r:embed="rId44"/>
-                    <a:stretch>
-                      <a:fillRect/>
-                    </a:stretch>
-                  </pic:blipFill>
-                  <pic:spPr bwMode="auto">
-                    <a:xfrm>
-                      <a:off x="0" y="0"/>
-                      <a:ext cx="2772075" cy="3696101"/>
-                    </a:xfrm>
-                    <a:prstGeom prst="rect">
-                      <a:avLst/>
-                    </a:prstGeom>
-                    <a:noFill/>
-                    <a:ln w="9525">
-                      <a:noFill/>
-                      <a:headEnd/>
-                      <a:tailEnd/>
-                    </a:ln>
-                  </pic:spPr>
-                </pic:pic>
-              </a:graphicData>
-            </a:graphic>
-          </wp:inline>
-        </w:drawing>
-      </w:r>
-      <w:r>
-        <w:drawing>
-          <wp:inline>
-            <wp:extent cx="2772075" cy="3696101"/>
-            <wp:effectExtent b="0" l="0" r="0" t="0"/>
-            <wp:docPr descr="" id="1" name="Picture"/>
-            <a:graphic>
-              <a:graphicData uri="http://schemas.openxmlformats.org/drawingml/2006/picture">
-                <pic:pic>
-                  <pic:nvPicPr>
-                    <pic:cNvPr descr="all_x_single-y-box_files/figure-docx/unnamed-chunk-2-24.png" id="0" name="Picture"/>
-                    <pic:cNvPicPr>
-                      <a:picLocks noChangeArrowheads="1" noChangeAspect="1"/>
-                    </pic:cNvPicPr>
-                  </pic:nvPicPr>
-                  <pic:blipFill>
-                    <a:blip r:embed="rId45"/>
-                    <a:stretch>
-                      <a:fillRect/>
-                    </a:stretch>
-                  </pic:blipFill>
-                  <pic:spPr bwMode="auto">
-                    <a:xfrm>
-                      <a:off x="0" y="0"/>
-                      <a:ext cx="2772075" cy="3696101"/>
-                    </a:xfrm>
-                    <a:prstGeom prst="rect">
-                      <a:avLst/>
-                    </a:prstGeom>
-                    <a:noFill/>
-                    <a:ln w="9525">
-                      <a:noFill/>
-                      <a:headEnd/>
-                      <a:tailEnd/>
-                    </a:ln>
-                  </pic:spPr>
-                </pic:pic>
-              </a:graphicData>
-            </a:graphic>
-          </wp:inline>
-        </w:drawing>
-      </w:r>
-      <w:r>
-        <w:drawing>
-          <wp:inline>
-            <wp:extent cx="2772075" cy="3696101"/>
-            <wp:effectExtent b="0" l="0" r="0" t="0"/>
-            <wp:docPr descr="" id="1" name="Picture"/>
-            <a:graphic>
-              <a:graphicData uri="http://schemas.openxmlformats.org/drawingml/2006/picture">
-                <pic:pic>
-                  <pic:nvPicPr>
-                    <pic:cNvPr descr="all_x_single-y-box_files/figure-docx/unnamed-chunk-2-25.png" id="0" name="Picture"/>
-                    <pic:cNvPicPr>
-                      <a:picLocks noChangeArrowheads="1" noChangeAspect="1"/>
-                    </pic:cNvPicPr>
-                  </pic:nvPicPr>
-                  <pic:blipFill>
-                    <a:blip r:embed="rId46"/>
-                    <a:stretch>
-                      <a:fillRect/>
-                    </a:stretch>
-                  </pic:blipFill>
-                  <pic:spPr bwMode="auto">
-                    <a:xfrm>
-                      <a:off x="0" y="0"/>
-                      <a:ext cx="2772075" cy="3696101"/>
-                    </a:xfrm>
-                    <a:prstGeom prst="rect">
-                      <a:avLst/>
-                    </a:prstGeom>
-                    <a:noFill/>
-                    <a:ln w="9525">
-                      <a:noFill/>
-                      <a:headEnd/>
-                      <a:tailEnd/>
-                    </a:ln>
-                  </pic:spPr>
-                </pic:pic>
-              </a:graphicData>
-            </a:graphic>
-          </wp:inline>
-        </w:drawing>
-      </w:r>
-      <w:r>
-        <w:drawing>
-          <wp:inline>
-            <wp:extent cx="2772075" cy="3696101"/>
-            <wp:effectExtent b="0" l="0" r="0" t="0"/>
-            <wp:docPr descr="" id="1" name="Picture"/>
-            <a:graphic>
-              <a:graphicData uri="http://schemas.openxmlformats.org/drawingml/2006/picture">
-                <pic:pic>
-                  <pic:nvPicPr>
-                    <pic:cNvPr descr="all_x_single-y-box_files/figure-docx/unnamed-chunk-2-26.png" id="0" name="Picture"/>
-                    <pic:cNvPicPr>
-                      <a:picLocks noChangeArrowheads="1" noChangeAspect="1"/>
-                    </pic:cNvPicPr>
-                  </pic:nvPicPr>
-                  <pic:blipFill>
-                    <a:blip r:embed="rId47"/>
-                    <a:stretch>
-                      <a:fillRect/>
-                    </a:stretch>
-                  </pic:blipFill>
-                  <pic:spPr bwMode="auto">
-                    <a:xfrm>
-                      <a:off x="0" y="0"/>
-                      <a:ext cx="2772075" cy="3696101"/>
-                    </a:xfrm>
-                    <a:prstGeom prst="rect">
-                      <a:avLst/>
-                    </a:prstGeom>
-                    <a:noFill/>
-                    <a:ln w="9525">
-                      <a:noFill/>
-                      <a:headEnd/>
-                      <a:tailEnd/>
-                    </a:ln>
-                  </pic:spPr>
-                </pic:pic>
-              </a:graphicData>
-            </a:graphic>
-          </wp:inline>
-        </w:drawing>
-      </w:r>
-      <w:r>
-        <w:drawing>
-          <wp:inline>
-            <wp:extent cx="2772075" cy="3696101"/>
-            <wp:effectExtent b="0" l="0" r="0" t="0"/>
-            <wp:docPr descr="" id="1" name="Picture"/>
-            <a:graphic>
-              <a:graphicData uri="http://schemas.openxmlformats.org/drawingml/2006/picture">
-                <pic:pic>
-                  <pic:nvPicPr>
-                    <pic:cNvPr descr="all_x_single-y-box_files/figure-docx/unnamed-chunk-2-27.png" id="0" name="Picture"/>
-                    <pic:cNvPicPr>
-                      <a:picLocks noChangeArrowheads="1" noChangeAspect="1"/>
-                    </pic:cNvPicPr>
-                  </pic:nvPicPr>
-                  <pic:blipFill>
-                    <a:blip r:embed="rId48"/>
-                    <a:stretch>
-                      <a:fillRect/>
-                    </a:stretch>
-                  </pic:blipFill>
-                  <pic:spPr bwMode="auto">
-                    <a:xfrm>
-                      <a:off x="0" y="0"/>
-                      <a:ext cx="2772075" cy="3696101"/>
-                    </a:xfrm>
-                    <a:prstGeom prst="rect">
-                      <a:avLst/>
-                    </a:prstGeom>
-                    <a:noFill/>
-                    <a:ln w="9525">
-                      <a:noFill/>
-                      <a:headEnd/>
-                      <a:tailEnd/>
-                    </a:ln>
-                  </pic:spPr>
-                </pic:pic>
-              </a:graphicData>
-            </a:graphic>
-          </wp:inline>
-        </w:drawing>
-      </w:r>
-      <w:r>
-        <w:drawing>
-          <wp:inline>
-            <wp:extent cx="2772075" cy="3696101"/>
-            <wp:effectExtent b="0" l="0" r="0" t="0"/>
-            <wp:docPr descr="" id="1" name="Picture"/>
-            <a:graphic>
-              <a:graphicData uri="http://schemas.openxmlformats.org/drawingml/2006/picture">
-                <pic:pic>
-                  <pic:nvPicPr>
-                    <pic:cNvPr descr="all_x_single-y-box_files/figure-docx/unnamed-chunk-2-28.png" id="0" name="Picture"/>
-                    <pic:cNvPicPr>
-                      <a:picLocks noChangeArrowheads="1" noChangeAspect="1"/>
-                    </pic:cNvPicPr>
-                  </pic:nvPicPr>
-                  <pic:blipFill>
-                    <a:blip r:embed="rId49"/>
-                    <a:stretch>
-                      <a:fillRect/>
-                    </a:stretch>
-                  </pic:blipFill>
-                  <pic:spPr bwMode="auto">
-                    <a:xfrm>
-                      <a:off x="0" y="0"/>
-                      <a:ext cx="2772075" cy="3696101"/>
-                    </a:xfrm>
-                    <a:prstGeom prst="rect">
-                      <a:avLst/>
-                    </a:prstGeom>
-                    <a:noFill/>
-                    <a:ln w="9525">
-                      <a:noFill/>
-                      <a:headEnd/>
-                      <a:tailEnd/>
-                    </a:ln>
-                  </pic:spPr>
-                </pic:pic>
-              </a:graphicData>
-            </a:graphic>
-          </wp:inline>
-        </w:drawing>
-      </w:r>
-      <w:r>
-        <w:drawing>
-          <wp:inline>
-            <wp:extent cx="2772075" cy="3696101"/>
-            <wp:effectExtent b="0" l="0" r="0" t="0"/>
-            <wp:docPr descr="" id="1" name="Picture"/>
-            <a:graphic>
-              <a:graphicData uri="http://schemas.openxmlformats.org/drawingml/2006/picture">
-                <pic:pic>
-                  <pic:nvPicPr>
-                    <pic:cNvPr descr="all_x_single-y-box_files/figure-docx/unnamed-chunk-2-29.png" id="0" name="Picture"/>
-                    <pic:cNvPicPr>
-                      <a:picLocks noChangeArrowheads="1" noChangeAspect="1"/>
-                    </pic:cNvPicPr>
-                  </pic:nvPicPr>
-                  <pic:blipFill>
-                    <a:blip r:embed="rId50"/>
-                    <a:stretch>
-                      <a:fillRect/>
-                    </a:stretch>
-                  </pic:blipFill>
-                  <pic:spPr bwMode="auto">
-                    <a:xfrm>
-                      <a:off x="0" y="0"/>
-                      <a:ext cx="2772075" cy="3696101"/>
-                    </a:xfrm>
-                    <a:prstGeom prst="rect">
-                      <a:avLst/>
-                    </a:prstGeom>
-                    <a:noFill/>
-                    <a:ln w="9525">
-                      <a:noFill/>
-                      <a:headEnd/>
-                      <a:tailEnd/>
-                    </a:ln>
-                  </pic:spPr>
-                </pic:pic>
-              </a:graphicData>
-            </a:graphic>
-          </wp:inline>
-        </w:drawing>
-      </w:r>
-      <w:r>
-        <w:drawing>
-          <wp:inline>
-            <wp:extent cx="2772075" cy="3696101"/>
-            <wp:effectExtent b="0" l="0" r="0" t="0"/>
-            <wp:docPr descr="" id="1" name="Picture"/>
-            <a:graphic>
-              <a:graphicData uri="http://schemas.openxmlformats.org/drawingml/2006/picture">
-                <pic:pic>
-                  <pic:nvPicPr>
-                    <pic:cNvPr descr="all_x_single-y-box_files/figure-docx/unnamed-chunk-2-30.png" id="0" name="Picture"/>
-                    <pic:cNvPicPr>
-                      <a:picLocks noChangeArrowheads="1" noChangeAspect="1"/>
-                    </pic:cNvPicPr>
-                  </pic:nvPicPr>
-                  <pic:blipFill>
-                    <a:blip r:embed="rId51"/>
-                    <a:stretch>
-                      <a:fillRect/>
-                    </a:stretch>
-                  </pic:blipFill>
-                  <pic:spPr bwMode="auto">
-                    <a:xfrm>
-                      <a:off x="0" y="0"/>
-                      <a:ext cx="2772075" cy="3696101"/>
-                    </a:xfrm>
-                    <a:prstGeom prst="rect">
-                      <a:avLst/>
-                    </a:prstGeom>
-                    <a:noFill/>
-                    <a:ln w="9525">
-                      <a:noFill/>
-                      <a:headEnd/>
-                      <a:tailEnd/>
-                    </a:ln>
-                  </pic:spPr>
-                </pic:pic>
-              </a:graphicData>
-            </a:graphic>
-          </wp:inline>
-        </w:drawing>
-      </w:r>
-      <w:r>
-        <w:drawing>
-          <wp:inline>
-            <wp:extent cx="2772075" cy="3696101"/>
-            <wp:effectExtent b="0" l="0" r="0" t="0"/>
-            <wp:docPr descr="" id="1" name="Picture"/>
-            <a:graphic>
-              <a:graphicData uri="http://schemas.openxmlformats.org/drawingml/2006/picture">
-                <pic:pic>
-                  <pic:nvPicPr>
-                    <pic:cNvPr descr="all_x_single-y-box_files/figure-docx/unnamed-chunk-2-31.png" id="0" name="Picture"/>
-                    <pic:cNvPicPr>
-                      <a:picLocks noChangeArrowheads="1" noChangeAspect="1"/>
-                    </pic:cNvPicPr>
-                  </pic:nvPicPr>
-                  <pic:blipFill>
-                    <a:blip r:embed="rId52"/>
-                    <a:stretch>
-                      <a:fillRect/>
-                    </a:stretch>
-                  </pic:blipFill>
-                  <pic:spPr bwMode="auto">
-                    <a:xfrm>
-                      <a:off x="0" y="0"/>
-                      <a:ext cx="2772075" cy="3696101"/>
-                    </a:xfrm>
-                    <a:prstGeom prst="rect">
-                      <a:avLst/>
-                    </a:prstGeom>
-                    <a:noFill/>
-                    <a:ln w="9525">
-                      <a:noFill/>
-                      <a:headEnd/>
-                      <a:tailEnd/>
-                    </a:ln>
-                  </pic:spPr>
-                </pic:pic>
-              </a:graphicData>
-            </a:graphic>
-          </wp:inline>
-        </w:drawing>
-      </w:r>
-      <w:r>
-        <w:drawing>
-          <wp:inline>
-            <wp:extent cx="2772075" cy="3696101"/>
-            <wp:effectExtent b="0" l="0" r="0" t="0"/>
-            <wp:docPr descr="" id="1" name="Picture"/>
-            <a:graphic>
-              <a:graphicData uri="http://schemas.openxmlformats.org/drawingml/2006/picture">
-                <pic:pic>
-                  <pic:nvPicPr>
-                    <pic:cNvPr descr="all_x_single-y-box_files/figure-docx/unnamed-chunk-2-32.png" id="0" name="Picture"/>
-                    <pic:cNvPicPr>
-                      <a:picLocks noChangeArrowheads="1" noChangeAspect="1"/>
-                    </pic:cNvPicPr>
-                  </pic:nvPicPr>
-                  <pic:blipFill>
-                    <a:blip r:embed="rId53"/>
-                    <a:stretch>
-                      <a:fillRect/>
-                    </a:stretch>
-                  </pic:blipFill>
-                  <pic:spPr bwMode="auto">
-                    <a:xfrm>
-                      <a:off x="0" y="0"/>
-                      <a:ext cx="2772075" cy="3696101"/>
-                    </a:xfrm>
-                    <a:prstGeom prst="rect">
-                      <a:avLst/>
-                    </a:prstGeom>
-                    <a:noFill/>
-                    <a:ln w="9525">
-                      <a:noFill/>
-                      <a:headEnd/>
-                      <a:tailEnd/>
-                    </a:ln>
-                  </pic:spPr>
-                </pic:pic>
-              </a:graphicData>
-            </a:graphic>
-          </wp:inline>
-        </w:drawing>
-      </w:r>
-      <w:r>
-        <w:drawing>
-          <wp:inline>
-            <wp:extent cx="2772075" cy="3696101"/>
-            <wp:effectExtent b="0" l="0" r="0" t="0"/>
-            <wp:docPr descr="" id="1" name="Picture"/>
-            <a:graphic>
-              <a:graphicData uri="http://schemas.openxmlformats.org/drawingml/2006/picture">
-                <pic:pic>
-                  <pic:nvPicPr>
-                    <pic:cNvPr descr="all_x_single-y-box_files/figure-docx/unnamed-chunk-2-33.png" id="0" name="Picture"/>
-                    <pic:cNvPicPr>
-                      <a:picLocks noChangeArrowheads="1" noChangeAspect="1"/>
-                    </pic:cNvPicPr>
-                  </pic:nvPicPr>
-                  <pic:blipFill>
-                    <a:blip r:embed="rId54"/>
-                    <a:stretch>
-                      <a:fillRect/>
-                    </a:stretch>
-                  </pic:blipFill>
-                  <pic:spPr bwMode="auto">
-                    <a:xfrm>
-                      <a:off x="0" y="0"/>
-                      <a:ext cx="2772075" cy="3696101"/>
-                    </a:xfrm>
-                    <a:prstGeom prst="rect">
-                      <a:avLst/>
-                    </a:prstGeom>
-                    <a:noFill/>
-                    <a:ln w="9525">
-                      <a:noFill/>
-                      <a:headEnd/>
-                      <a:tailEnd/>
-                    </a:ln>
-                  </pic:spPr>
-                </pic:pic>
-              </a:graphicData>
-            </a:graphic>
-          </wp:inline>
-        </w:drawing>
-      </w:r>
-      <w:r>
-        <w:drawing>
-          <wp:inline>
-            <wp:extent cx="2772075" cy="3696101"/>
-            <wp:effectExtent b="0" l="0" r="0" t="0"/>
-            <wp:docPr descr="" id="1" name="Picture"/>
-            <a:graphic>
-              <a:graphicData uri="http://schemas.openxmlformats.org/drawingml/2006/picture">
-                <pic:pic>
-                  <pic:nvPicPr>
-                    <pic:cNvPr descr="all_x_single-y-box_files/figure-docx/unnamed-chunk-2-34.png" id="0" name="Picture"/>
-                    <pic:cNvPicPr>
-                      <a:picLocks noChangeArrowheads="1" noChangeAspect="1"/>
-                    </pic:cNvPicPr>
-                  </pic:nvPicPr>
-                  <pic:blipFill>
-                    <a:blip r:embed="rId55"/>
-                    <a:stretch>
-                      <a:fillRect/>
-                    </a:stretch>
-                  </pic:blipFill>
-                  <pic:spPr bwMode="auto">
-                    <a:xfrm>
-                      <a:off x="0" y="0"/>
-                      <a:ext cx="2772075" cy="3696101"/>
-                    </a:xfrm>
-                    <a:prstGeom prst="rect">
-                      <a:avLst/>
-                    </a:prstGeom>
-                    <a:noFill/>
-                    <a:ln w="9525">
-                      <a:noFill/>
-                      <a:headEnd/>
-                      <a:tailEnd/>
-                    </a:ln>
-                  </pic:spPr>
-                </pic:pic>
-              </a:graphicData>
-            </a:graphic>
-          </wp:inline>
-        </w:drawing>
-      </w:r>
-      <w:r>
-        <w:drawing>
-          <wp:inline>
-            <wp:extent cx="2772075" cy="3696101"/>
-            <wp:effectExtent b="0" l="0" r="0" t="0"/>
-            <wp:docPr descr="" id="1" name="Picture"/>
-            <a:graphic>
-              <a:graphicData uri="http://schemas.openxmlformats.org/drawingml/2006/picture">
-                <pic:pic>
-                  <pic:nvPicPr>
-                    <pic:cNvPr descr="all_x_single-y-box_files/figure-docx/unnamed-chunk-2-35.png" id="0" name="Picture"/>
-                    <pic:cNvPicPr>
-                      <a:picLocks noChangeArrowheads="1" noChangeAspect="1"/>
-                    </pic:cNvPicPr>
-                  </pic:nvPicPr>
-                  <pic:blipFill>
-                    <a:blip r:embed="rId56"/>
-                    <a:stretch>
-                      <a:fillRect/>
-                    </a:stretch>
-                  </pic:blipFill>
-                  <pic:spPr bwMode="auto">
-                    <a:xfrm>
-                      <a:off x="0" y="0"/>
-                      <a:ext cx="2772075" cy="3696101"/>
-                    </a:xfrm>
-                    <a:prstGeom prst="rect">
-                      <a:avLst/>
-                    </a:prstGeom>
-                    <a:noFill/>
-                    <a:ln w="9525">
-                      <a:noFill/>
-                      <a:headEnd/>
-                      <a:tailEnd/>
-                    </a:ln>
-                  </pic:spPr>
-                </pic:pic>
-              </a:graphicData>
-            </a:graphic>
-          </wp:inline>
-        </w:drawing>
-      </w:r>
-      <w:r>
-        <w:drawing>
-          <wp:inline>
-            <wp:extent cx="2772075" cy="3696101"/>
-            <wp:effectExtent b="0" l="0" r="0" t="0"/>
-            <wp:docPr descr="" id="1" name="Picture"/>
-            <a:graphic>
-              <a:graphicData uri="http://schemas.openxmlformats.org/drawingml/2006/picture">
-                <pic:pic>
-                  <pic:nvPicPr>
-                    <pic:cNvPr descr="all_x_single-y-box_files/figure-docx/unnamed-chunk-2-36.png" id="0" name="Picture"/>
-                    <pic:cNvPicPr>
-                      <a:picLocks noChangeArrowheads="1" noChangeAspect="1"/>
-                    </pic:cNvPicPr>
-                  </pic:nvPicPr>
-                  <pic:blipFill>
-                    <a:blip r:embed="rId57"/>
-                    <a:stretch>
-                      <a:fillRect/>
-                    </a:stretch>
-                  </pic:blipFill>
-                  <pic:spPr bwMode="auto">
-                    <a:xfrm>
-                      <a:off x="0" y="0"/>
-                      <a:ext cx="2772075" cy="3696101"/>
-                    </a:xfrm>
-                    <a:prstGeom prst="rect">
-                      <a:avLst/>
-                    </a:prstGeom>
-                    <a:noFill/>
-                    <a:ln w="9525">
-                      <a:noFill/>
-                      <a:headEnd/>
-                      <a:tailEnd/>
-                    </a:ln>
-                  </pic:spPr>
-                </pic:pic>
-              </a:graphicData>
-            </a:graphic>
-          </wp:inline>
-        </w:drawing>
-      </w:r>
-      <w:r>
-        <w:drawing>
-          <wp:inline>
-            <wp:extent cx="2772075" cy="3696101"/>
-            <wp:effectExtent b="0" l="0" r="0" t="0"/>
-            <wp:docPr descr="" id="1" name="Picture"/>
-            <a:graphic>
-              <a:graphicData uri="http://schemas.openxmlformats.org/drawingml/2006/picture">
-                <pic:pic>
-                  <pic:nvPicPr>
-                    <pic:cNvPr descr="all_x_single-y-box_files/figure-docx/unnamed-chunk-2-37.png" id="0" name="Picture"/>
-                    <pic:cNvPicPr>
-                      <a:picLocks noChangeArrowheads="1" noChangeAspect="1"/>
-                    </pic:cNvPicPr>
-                  </pic:nvPicPr>
-                  <pic:blipFill>
-                    <a:blip r:embed="rId58"/>
-                    <a:stretch>
-                      <a:fillRect/>
-                    </a:stretch>
-                  </pic:blipFill>
-                  <pic:spPr bwMode="auto">
-                    <a:xfrm>
-                      <a:off x="0" y="0"/>
-                      <a:ext cx="2772075" cy="3696101"/>
-                    </a:xfrm>
-                    <a:prstGeom prst="rect">
-                      <a:avLst/>
-                    </a:prstGeom>
-                    <a:noFill/>
-                    <a:ln w="9525">
-                      <a:noFill/>
-                      <a:headEnd/>
-                      <a:tailEnd/>
-                    </a:ln>
-                  </pic:spPr>
-                </pic:pic>
-              </a:graphicData>
-            </a:graphic>
-          </wp:inline>
-        </w:drawing>
-      </w:r>
-      <w:r>
-        <w:drawing>
-          <wp:inline>
-            <wp:extent cx="2772075" cy="3696101"/>
-            <wp:effectExtent b="0" l="0" r="0" t="0"/>
-            <wp:docPr descr="" id="1" name="Picture"/>
-            <a:graphic>
-              <a:graphicData uri="http://schemas.openxmlformats.org/drawingml/2006/picture">
-                <pic:pic>
-                  <pic:nvPicPr>
-                    <pic:cNvPr descr="all_x_single-y-box_files/figure-docx/unnamed-chunk-2-38.png" id="0" name="Picture"/>
-                    <pic:cNvPicPr>
-                      <a:picLocks noChangeArrowheads="1" noChangeAspect="1"/>
-                    </pic:cNvPicPr>
-                  </pic:nvPicPr>
-                  <pic:blipFill>
-                    <a:blip r:embed="rId59"/>
-                    <a:stretch>
-                      <a:fillRect/>
-                    </a:stretch>
-                  </pic:blipFill>
-                  <pic:spPr bwMode="auto">
-                    <a:xfrm>
-                      <a:off x="0" y="0"/>
-                      <a:ext cx="2772075" cy="3696101"/>
-                    </a:xfrm>
-                    <a:prstGeom prst="rect">
-                      <a:avLst/>
-                    </a:prstGeom>
-                    <a:noFill/>
-                    <a:ln w="9525">
-                      <a:noFill/>
-                      <a:headEnd/>
-                      <a:tailEnd/>
-                    </a:ln>
-                  </pic:spPr>
-                </pic:pic>
-              </a:graphicData>
-            </a:graphic>
-          </wp:inline>
-        </w:drawing>
-      </w:r>
-      <w:r>
-        <w:drawing>
-          <wp:inline>
-            <wp:extent cx="2772075" cy="3696101"/>
-            <wp:effectExtent b="0" l="0" r="0" t="0"/>
-            <wp:docPr descr="" id="1" name="Picture"/>
-            <a:graphic>
-              <a:graphicData uri="http://schemas.openxmlformats.org/drawingml/2006/picture">
-                <pic:pic>
-                  <pic:nvPicPr>
-                    <pic:cNvPr descr="all_x_single-y-box_files/figure-docx/unnamed-chunk-2-39.png" id="0" name="Picture"/>
-                    <pic:cNvPicPr>
-                      <a:picLocks noChangeArrowheads="1" noChangeAspect="1"/>
-                    </pic:cNvPicPr>
-                  </pic:nvPicPr>
-                  <pic:blipFill>
-                    <a:blip r:embed="rId60"/>
-                    <a:stretch>
-                      <a:fillRect/>
-                    </a:stretch>
-                  </pic:blipFill>
-                  <pic:spPr bwMode="auto">
-                    <a:xfrm>
-                      <a:off x="0" y="0"/>
-                      <a:ext cx="2772075" cy="3696101"/>
-                    </a:xfrm>
-                    <a:prstGeom prst="rect">
-                      <a:avLst/>
-                    </a:prstGeom>
-                    <a:noFill/>
-                    <a:ln w="9525">
-                      <a:noFill/>
-                      <a:headEnd/>
-                      <a:tailEnd/>
-                    </a:ln>
-                  </pic:spPr>
-                </pic:pic>
-              </a:graphicData>
-            </a:graphic>
-          </wp:inline>
-        </w:drawing>
-      </w:r>
     </w:p>
     <w:sectPr/>
   </w:body>
@@ -2157,7 +1180,7 @@
     </w:lvl>
   </w:abstractNum>
   <w:abstractNum w:abstractNumId="990">
-    <w:nsid w:val="ddf90315"/>
+    <w:nsid w:val="5db1de17"/>
     <w:multiLevelType w:val="multilevel"/>
     <w:lvl w:ilvl="0">
       <w:numFmt w:val="bullet"/>

</xml_diff>